<commit_message>
Write rest of docs sections
</commit_message>
<xml_diff>
--- a/docs/61950_SecretSanta_Implementation.docx
+++ b/docs/61950_SecretSanta_Implementation.docx
@@ -147,7 +147,7 @@
           <w:rStyle w:val="BookTitle"/>
           <w:sz w:val="24"/>
           <w:szCs w:val="24"/>
-          <w:lang w:val="en-US"/>
+          <w:lang w:val="ru-RU"/>
         </w:rPr>
       </w:pPr>
       <w:r>
@@ -163,7 +163,7 @@
           <w:rStyle w:val="BookTitle"/>
           <w:sz w:val="24"/>
           <w:szCs w:val="24"/>
-          <w:lang w:val="en-US"/>
+          <w:lang w:val="ru-RU"/>
         </w:rPr>
         <w:t>1</w:t>
       </w:r>
@@ -611,7 +611,7 @@
           <w:r>
             <w:fldChar w:fldCharType="separate"/>
           </w:r>
-          <w:hyperlink w:anchor="_Toc534969705" w:history="1">
+          <w:hyperlink w:anchor="_Toc534970184" w:history="1">
             <w:r>
               <w:rPr>
                 <w:rStyle w:val="Hyperlink"/>
@@ -653,7 +653,7 @@
                 <w:noProof/>
                 <w:webHidden/>
               </w:rPr>
-              <w:instrText xml:space="preserve"> PAGEREF _Toc534969705 \h </w:instrText>
+              <w:instrText xml:space="preserve"> PAGEREF _Toc534970184 \h </w:instrText>
             </w:r>
             <w:r>
               <w:rPr>
@@ -697,7 +697,7 @@
               <w:lang w:eastAsia="bg-BG"/>
             </w:rPr>
           </w:pPr>
-          <w:hyperlink w:anchor="_Toc534969706" w:history="1">
+          <w:hyperlink w:anchor="_Toc534970185" w:history="1">
             <w:r>
               <w:rPr>
                 <w:rStyle w:val="Hyperlink"/>
@@ -739,7 +739,7 @@
                 <w:noProof/>
                 <w:webHidden/>
               </w:rPr>
-              <w:instrText xml:space="preserve"> PAGEREF _Toc534969706 \h </w:instrText>
+              <w:instrText xml:space="preserve"> PAGEREF _Toc534970185 \h </w:instrText>
             </w:r>
             <w:r>
               <w:rPr>
@@ -783,7 +783,7 @@
               <w:lang w:eastAsia="bg-BG"/>
             </w:rPr>
           </w:pPr>
-          <w:hyperlink w:anchor="_Toc534969707" w:history="1">
+          <w:hyperlink w:anchor="_Toc534970186" w:history="1">
             <w:r>
               <w:rPr>
                 <w:rStyle w:val="Hyperlink"/>
@@ -825,7 +825,7 @@
                 <w:noProof/>
                 <w:webHidden/>
               </w:rPr>
-              <w:instrText xml:space="preserve"> PAGEREF _Toc534969707 \h </w:instrText>
+              <w:instrText xml:space="preserve"> PAGEREF _Toc534970186 \h </w:instrText>
             </w:r>
             <w:r>
               <w:rPr>
@@ -869,7 +869,7 @@
               <w:lang w:eastAsia="bg-BG"/>
             </w:rPr>
           </w:pPr>
-          <w:hyperlink w:anchor="_Toc534969708" w:history="1">
+          <w:hyperlink w:anchor="_Toc534970187" w:history="1">
             <w:r>
               <w:rPr>
                 <w:rStyle w:val="Hyperlink"/>
@@ -911,7 +911,7 @@
                 <w:noProof/>
                 <w:webHidden/>
               </w:rPr>
-              <w:instrText xml:space="preserve"> PAGEREF _Toc534969708 \h </w:instrText>
+              <w:instrText xml:space="preserve"> PAGEREF _Toc534970187 \h </w:instrText>
             </w:r>
             <w:r>
               <w:rPr>
@@ -955,7 +955,7 @@
               <w:lang w:eastAsia="bg-BG"/>
             </w:rPr>
           </w:pPr>
-          <w:hyperlink w:anchor="_Toc534969709" w:history="1">
+          <w:hyperlink w:anchor="_Toc534970188" w:history="1">
             <w:r>
               <w:rPr>
                 <w:rStyle w:val="Hyperlink"/>
@@ -997,7 +997,7 @@
                 <w:noProof/>
                 <w:webHidden/>
               </w:rPr>
-              <w:instrText xml:space="preserve"> PAGEREF _Toc534969709 \h </w:instrText>
+              <w:instrText xml:space="preserve"> PAGEREF _Toc534970188 \h </w:instrText>
             </w:r>
             <w:r>
               <w:rPr>
@@ -1041,7 +1041,7 @@
               <w:lang w:eastAsia="bg-BG"/>
             </w:rPr>
           </w:pPr>
-          <w:hyperlink w:anchor="_Toc534969710" w:history="1">
+          <w:hyperlink w:anchor="_Toc534970189" w:history="1">
             <w:r>
               <w:rPr>
                 <w:rStyle w:val="Hyperlink"/>
@@ -1083,7 +1083,7 @@
                 <w:noProof/>
                 <w:webHidden/>
               </w:rPr>
-              <w:instrText xml:space="preserve"> PAGEREF _Toc534969710 \h </w:instrText>
+              <w:instrText xml:space="preserve"> PAGEREF _Toc534970189 \h </w:instrText>
             </w:r>
             <w:r>
               <w:rPr>
@@ -1127,7 +1127,7 @@
               <w:lang w:eastAsia="bg-BG"/>
             </w:rPr>
           </w:pPr>
-          <w:hyperlink w:anchor="_Toc534969711" w:history="1">
+          <w:hyperlink w:anchor="_Toc534970190" w:history="1">
             <w:r>
               <w:rPr>
                 <w:rStyle w:val="Hyperlink"/>
@@ -1169,7 +1169,7 @@
                 <w:noProof/>
                 <w:webHidden/>
               </w:rPr>
-              <w:instrText xml:space="preserve"> PAGEREF _Toc534969711 \h </w:instrText>
+              <w:instrText xml:space="preserve"> PAGEREF _Toc534970190 \h </w:instrText>
             </w:r>
             <w:r>
               <w:rPr>
@@ -1213,7 +1213,7 @@
               <w:lang w:eastAsia="bg-BG"/>
             </w:rPr>
           </w:pPr>
-          <w:hyperlink w:anchor="_Toc534969712" w:history="1">
+          <w:hyperlink w:anchor="_Toc534970191" w:history="1">
             <w:r>
               <w:rPr>
                 <w:rStyle w:val="Hyperlink"/>
@@ -1255,7 +1255,7 @@
                 <w:noProof/>
                 <w:webHidden/>
               </w:rPr>
-              <w:instrText xml:space="preserve"> PAGEREF _Toc534969712 \h </w:instrText>
+              <w:instrText xml:space="preserve"> PAGEREF _Toc534970191 \h </w:instrText>
             </w:r>
             <w:r>
               <w:rPr>
@@ -1299,7 +1299,7 @@
               <w:lang w:eastAsia="bg-BG"/>
             </w:rPr>
           </w:pPr>
-          <w:hyperlink w:anchor="_Toc534969713" w:history="1">
+          <w:hyperlink w:anchor="_Toc534970192" w:history="1">
             <w:r>
               <w:rPr>
                 <w:rStyle w:val="Hyperlink"/>
@@ -1341,7 +1341,7 @@
                 <w:noProof/>
                 <w:webHidden/>
               </w:rPr>
-              <w:instrText xml:space="preserve"> PAGEREF _Toc534969713 \h </w:instrText>
+              <w:instrText xml:space="preserve"> PAGEREF _Toc534970192 \h </w:instrText>
             </w:r>
             <w:r>
               <w:rPr>
@@ -1362,92 +1362,6 @@
                 <w:webHidden/>
               </w:rPr>
               <w:t>8</w:t>
-            </w:r>
-            <w:r>
-              <w:rPr>
-                <w:noProof/>
-                <w:webHidden/>
-              </w:rPr>
-              <w:fldChar w:fldCharType="end"/>
-            </w:r>
-          </w:hyperlink>
-        </w:p>
-        <w:p>
-          <w:pPr>
-            <w:pStyle w:val="TOC1"/>
-            <w:tabs>
-              <w:tab w:val="left" w:pos="440"/>
-              <w:tab w:val="right" w:leader="dot" w:pos="9062"/>
-            </w:tabs>
-            <w:rPr>
-              <w:rFonts w:eastAsiaTheme="minorEastAsia"/>
-              <w:noProof/>
-              <w:lang w:eastAsia="bg-BG"/>
-            </w:rPr>
-          </w:pPr>
-          <w:hyperlink w:anchor="_Toc534969714" w:history="1">
-            <w:r>
-              <w:rPr>
-                <w:rStyle w:val="Hyperlink"/>
-                <w:noProof/>
-              </w:rPr>
-              <w:t>7</w:t>
-            </w:r>
-            <w:r>
-              <w:rPr>
-                <w:rFonts w:eastAsiaTheme="minorEastAsia"/>
-                <w:noProof/>
-                <w:lang w:eastAsia="bg-BG"/>
-              </w:rPr>
-              <w:tab/>
-            </w:r>
-            <w:r>
-              <w:rPr>
-                <w:rStyle w:val="Hyperlink"/>
-                <w:noProof/>
-              </w:rPr>
-              <w:t>Разпределение на дейностите по реализацията</w:t>
-            </w:r>
-            <w:r>
-              <w:rPr>
-                <w:noProof/>
-                <w:webHidden/>
-              </w:rPr>
-              <w:tab/>
-            </w:r>
-            <w:r>
-              <w:rPr>
-                <w:noProof/>
-                <w:webHidden/>
-              </w:rPr>
-              <w:fldChar w:fldCharType="begin"/>
-            </w:r>
-            <w:r>
-              <w:rPr>
-                <w:noProof/>
-                <w:webHidden/>
-              </w:rPr>
-              <w:instrText xml:space="preserve"> PAGEREF _Toc534969714 \h </w:instrText>
-            </w:r>
-            <w:r>
-              <w:rPr>
-                <w:noProof/>
-                <w:webHidden/>
-              </w:rPr>
-            </w:r>
-            <w:r>
-              <w:rPr>
-                <w:noProof/>
-                <w:webHidden/>
-              </w:rPr>
-              <w:fldChar w:fldCharType="separate"/>
-            </w:r>
-            <w:r>
-              <w:rPr>
-                <w:noProof/>
-                <w:webHidden/>
-              </w:rPr>
-              <w:t>9</w:t>
             </w:r>
             <w:r>
               <w:rPr>
@@ -1482,7 +1396,7 @@
       <w:pPr>
         <w:pStyle w:val="Heading1"/>
       </w:pPr>
-      <w:bookmarkStart w:id="0" w:name="_Toc534969705"/>
+      <w:bookmarkStart w:id="0" w:name="_Toc534970184"/>
       <w:r>
         <w:lastRenderedPageBreak/>
         <w:t>Въведение</w:t>
@@ -1493,7 +1407,7 @@
       <w:pPr>
         <w:pStyle w:val="Heading2"/>
       </w:pPr>
-      <w:bookmarkStart w:id="1" w:name="_Toc534969706"/>
+      <w:bookmarkStart w:id="1" w:name="_Toc534970185"/>
       <w:r>
         <w:t>Цел</w:t>
       </w:r>
@@ -1547,7 +1461,7 @@
       <w:pPr>
         <w:pStyle w:val="Heading2"/>
       </w:pPr>
-      <w:bookmarkStart w:id="2" w:name="_Toc534969707"/>
+      <w:bookmarkStart w:id="2" w:name="_Toc534970186"/>
       <w:r>
         <w:t>Резюме</w:t>
       </w:r>
@@ -1565,92 +1479,29 @@
           <w:rFonts w:ascii="Calibri" w:hAnsi="Calibri" w:cs="Calibri"/>
           <w:color w:val="000000"/>
         </w:rPr>
-        <w:t xml:space="preserve">Документът предоставя </w:t>
+        <w:t xml:space="preserve">Документът предоставя описание на системното проектиране и реализацията на системата за размяна на подаръци </w:t>
       </w:r>
       <w:r>
         <w:rPr>
           <w:rFonts w:ascii="Calibri" w:hAnsi="Calibri" w:cs="Calibri"/>
           <w:color w:val="000000"/>
-        </w:rPr>
-        <w:t xml:space="preserve">описание на </w:t>
+          <w:lang w:val="en-US"/>
+        </w:rPr>
+        <w:t>SecretSanta</w:t>
       </w:r>
       <w:r>
         <w:rPr>
           <w:rFonts w:ascii="Calibri" w:hAnsi="Calibri" w:cs="Calibri"/>
           <w:color w:val="000000"/>
         </w:rPr>
-        <w:t xml:space="preserve">системното проектиране </w:t>
-      </w:r>
-      <w:r>
-        <w:rPr>
-          <w:rFonts w:ascii="Calibri" w:hAnsi="Calibri" w:cs="Calibri"/>
-          <w:color w:val="000000"/>
-        </w:rPr>
-        <w:t xml:space="preserve">и реализацията </w:t>
-      </w:r>
-      <w:r>
-        <w:rPr>
-          <w:rFonts w:ascii="Calibri" w:hAnsi="Calibri" w:cs="Calibri"/>
-          <w:color w:val="000000"/>
-        </w:rPr>
-        <w:t>на системата за ра</w:t>
-      </w:r>
-      <w:r>
-        <w:rPr>
-          <w:rFonts w:ascii="Calibri" w:hAnsi="Calibri" w:cs="Calibri"/>
-          <w:color w:val="000000"/>
-        </w:rPr>
-        <w:t>з</w:t>
-      </w:r>
-      <w:r>
-        <w:rPr>
-          <w:rFonts w:ascii="Calibri" w:hAnsi="Calibri" w:cs="Calibri"/>
-          <w:color w:val="000000"/>
-        </w:rPr>
-        <w:t xml:space="preserve">мяна на подаръци </w:t>
-      </w:r>
-      <w:r>
-        <w:rPr>
-          <w:rFonts w:ascii="Calibri" w:hAnsi="Calibri" w:cs="Calibri"/>
-          <w:color w:val="000000"/>
-          <w:lang w:val="en-US"/>
-        </w:rPr>
-        <w:t>SecretSanta</w:t>
-      </w:r>
-      <w:r>
-        <w:rPr>
-          <w:rFonts w:ascii="Calibri" w:hAnsi="Calibri" w:cs="Calibri"/>
-          <w:color w:val="000000"/>
-        </w:rPr>
-        <w:t>.</w:t>
-      </w:r>
-      <w:r>
-        <w:rPr>
-          <w:rFonts w:ascii="Calibri" w:hAnsi="Calibri" w:cs="Calibri"/>
-          <w:color w:val="000000"/>
-        </w:rPr>
-        <w:t xml:space="preserve"> Втората част на документа предоставя използваните технологии, разделени на три части – за всеки от модулите на системата.</w:t>
-      </w:r>
-      <w:r>
-        <w:rPr>
-          <w:rFonts w:ascii="Calibri" w:hAnsi="Calibri" w:cs="Calibri"/>
-          <w:color w:val="000000"/>
-        </w:rPr>
-        <w:t xml:space="preserve"> </w:t>
-      </w:r>
-      <w:r>
-        <w:rPr>
-          <w:rFonts w:ascii="Calibri" w:hAnsi="Calibri" w:cs="Calibri"/>
-          <w:color w:val="000000"/>
-        </w:rPr>
-        <w:t>Третата част описва схемата на базите данни. В четвъртата част е представена реализацията на бизнес логиката. Петата част от документа показва потребителския интерфейс. Шестата част описва стъпките, необходими за внедряването на системата. Последната седма част показва разпределението на задачите по проекта.</w:t>
+        <w:t>. Втората част на документа предоставя използваните технологии, разделени на три части – за всеки от модулите на системата. Третата част описва схемата на базите данни. В четвъртата част е представена реализацията на бизнес логиката. Петата част от документа показва потребителския интерфейс. Шестата част описва стъпките, необходими за внедряването на системата. Последната седма част показва разпределението на задачите по проекта.</w:t>
       </w:r>
     </w:p>
     <w:p>
       <w:pPr>
         <w:pStyle w:val="Heading2"/>
       </w:pPr>
-      <w:bookmarkStart w:id="3" w:name="_Toc534969708"/>
+      <w:bookmarkStart w:id="3" w:name="_Toc534970187"/>
       <w:r>
         <w:t>Дефиниции и акроними</w:t>
       </w:r>
@@ -1683,7 +1534,7 @@
       <w:pPr>
         <w:pStyle w:val="Heading1"/>
       </w:pPr>
-      <w:bookmarkStart w:id="4" w:name="_Toc534969709"/>
+      <w:bookmarkStart w:id="4" w:name="_Toc534970188"/>
       <w:r>
         <w:lastRenderedPageBreak/>
         <w:t>Използвани технологии</w:t>
@@ -2027,8 +1878,6 @@
         </w:rPr>
         <w:t>Sockets</w:t>
       </w:r>
-      <w:bookmarkStart w:id="5" w:name="_GoBack"/>
-      <w:bookmarkEnd w:id="5"/>
     </w:p>
     <w:p>
       <w:pPr>
@@ -2158,12 +2007,12 @@
       <w:pPr>
         <w:pStyle w:val="Heading1"/>
       </w:pPr>
-      <w:bookmarkStart w:id="6" w:name="_Toc534969710"/>
+      <w:bookmarkStart w:id="5" w:name="_Toc534970189"/>
       <w:r>
         <w:lastRenderedPageBreak/>
         <w:t>Реализация на базата от данни</w:t>
       </w:r>
-      <w:bookmarkEnd w:id="6"/>
+      <w:bookmarkEnd w:id="5"/>
       <w:r>
         <w:t xml:space="preserve"> </w:t>
       </w:r>
@@ -2420,30 +2269,506 @@
       <w:pPr>
         <w:pStyle w:val="Heading1"/>
       </w:pPr>
-      <w:bookmarkStart w:id="7" w:name="_Toc534969711"/>
+      <w:bookmarkStart w:id="6" w:name="_Toc534970190"/>
       <w:r>
         <w:lastRenderedPageBreak/>
         <w:t>Реализация на бизнес логиката</w:t>
       </w:r>
+      <w:bookmarkEnd w:id="6"/>
+    </w:p>
+    <w:p>
+      <w:pPr>
+        <w:rPr>
+          <w:i/>
+        </w:rPr>
+      </w:pPr>
+      <w:r>
+        <w:rPr>
+          <w:i/>
+        </w:rPr>
+        <w:t>Системата е разделена на 3 основни подсистеми – сървър, клиентско приложение и чат сървър.</w:t>
+      </w:r>
+    </w:p>
+    <w:p>
+      <w:pPr>
+        <w:rPr>
+          <w:i/>
+        </w:rPr>
+      </w:pPr>
+      <w:r>
+        <w:rPr>
+          <w:i/>
+        </w:rPr>
+        <w:t>Сървърното приложение е на база на слоева архитектура (</w:t>
+      </w:r>
+      <w:r>
+        <w:rPr>
+          <w:i/>
+          <w:lang w:val="en-US"/>
+        </w:rPr>
+        <w:t>layered</w:t>
+      </w:r>
+      <w:r>
+        <w:rPr>
+          <w:i/>
+          <w:lang w:val="ru-RU"/>
+        </w:rPr>
+        <w:t xml:space="preserve">). </w:t>
+      </w:r>
+      <w:r>
+        <w:rPr>
+          <w:i/>
+        </w:rPr>
+        <w:t xml:space="preserve">Всеки слой комуникира само със съседните му чрез програмни интерфейси. Така конкретната имплементация на даден слой може лесно да бъде подменена без да трябва да се преправя старият код. </w:t>
+      </w:r>
+    </w:p>
+    <w:p>
+      <w:pPr>
+        <w:rPr>
+          <w:i/>
+        </w:rPr>
+      </w:pPr>
+      <w:bookmarkStart w:id="7" w:name="_Toc535058337"/>
+      <w:r>
+        <w:rPr>
+          <w:noProof/>
+          <w:lang w:eastAsia="bg-BG"/>
+        </w:rPr>
+        <w:drawing>
+          <wp:inline distT="0" distB="0" distL="0" distR="0" wp14:anchorId="78512ADA" wp14:editId="32CD5E5F">
+            <wp:extent cx="5753100" cy="3390900"/>
+            <wp:effectExtent l="0" t="0" r="0" b="0"/>
+            <wp:docPr id="3" name="Picture 3" descr="wjRm6"/>
+            <wp:cNvGraphicFramePr>
+              <a:graphicFrameLocks xmlns:a="http://schemas.openxmlformats.org/drawingml/2006/main" noChangeAspect="1"/>
+            </wp:cNvGraphicFramePr>
+            <a:graphic xmlns:a="http://schemas.openxmlformats.org/drawingml/2006/main">
+              <a:graphicData uri="http://schemas.openxmlformats.org/drawingml/2006/picture">
+                <pic:pic xmlns:pic="http://schemas.openxmlformats.org/drawingml/2006/picture">
+                  <pic:nvPicPr>
+                    <pic:cNvPr id="0" name="Picture 1" descr="wjRm6"/>
+                    <pic:cNvPicPr>
+                      <a:picLocks noChangeAspect="1" noChangeArrowheads="1"/>
+                    </pic:cNvPicPr>
+                  </pic:nvPicPr>
+                  <pic:blipFill>
+                    <a:blip r:embed="rId12">
+                      <a:extLst>
+                        <a:ext uri="{28A0092B-C50C-407E-A947-70E740481C1C}">
+                          <a14:useLocalDpi xmlns:a14="http://schemas.microsoft.com/office/drawing/2010/main" val="0"/>
+                        </a:ext>
+                      </a:extLst>
+                    </a:blip>
+                    <a:srcRect/>
+                    <a:stretch>
+                      <a:fillRect/>
+                    </a:stretch>
+                  </pic:blipFill>
+                  <pic:spPr bwMode="auto">
+                    <a:xfrm>
+                      <a:off x="0" y="0"/>
+                      <a:ext cx="5753100" cy="3390900"/>
+                    </a:xfrm>
+                    <a:prstGeom prst="rect">
+                      <a:avLst/>
+                    </a:prstGeom>
+                    <a:noFill/>
+                    <a:ln>
+                      <a:noFill/>
+                    </a:ln>
+                  </pic:spPr>
+                </pic:pic>
+              </a:graphicData>
+            </a:graphic>
+          </wp:inline>
+        </w:drawing>
+      </w:r>
       <w:bookmarkEnd w:id="7"/>
     </w:p>
     <w:p>
       <w:pPr>
         <w:rPr>
           <w:i/>
-        </w:rPr>
-      </w:pPr>
-      <w:r>
-        <w:rPr>
-          <w:i/>
-        </w:rPr>
-        <w:t xml:space="preserve">Опишете </w:t>
-      </w:r>
-      <w:r>
-        <w:rPr>
-          <w:i/>
-        </w:rPr>
-        <w:t>реализацията на бизнес логиката на системата с избраните технологии и програмни средства</w:t>
+          <w:lang w:val="en-US"/>
+        </w:rPr>
+      </w:pPr>
+      <w:r>
+        <w:rPr>
+          <w:i/>
+        </w:rPr>
+        <w:t xml:space="preserve">Основната бизнес логика е имплементирана в </w:t>
+      </w:r>
+      <w:r>
+        <w:rPr>
+          <w:i/>
+          <w:lang w:val="en-US"/>
+        </w:rPr>
+        <w:t>Service</w:t>
+      </w:r>
+      <w:r>
+        <w:rPr>
+          <w:i/>
+          <w:lang w:val="ru-RU"/>
+        </w:rPr>
+        <w:t xml:space="preserve"> </w:t>
+      </w:r>
+      <w:r>
+        <w:rPr>
+          <w:i/>
+          <w:lang w:val="en-US"/>
+        </w:rPr>
+        <w:t>Layer</w:t>
+      </w:r>
+      <w:r>
+        <w:rPr>
+          <w:i/>
+        </w:rPr>
+        <w:t xml:space="preserve">-а на приложението. </w:t>
+      </w:r>
+      <w:r>
+        <w:rPr>
+          <w:i/>
+          <w:lang w:val="en-US"/>
+        </w:rPr>
+        <w:t>Controller</w:t>
+      </w:r>
+      <w:r>
+        <w:rPr>
+          <w:i/>
+        </w:rPr>
+        <w:t>-</w:t>
+      </w:r>
+      <w:r>
+        <w:rPr>
+          <w:i/>
+        </w:rPr>
+        <w:t xml:space="preserve">ите изполват интерфейсите от </w:t>
+      </w:r>
+      <w:r>
+        <w:rPr>
+          <w:i/>
+          <w:lang w:val="en-US"/>
+        </w:rPr>
+        <w:t>Service</w:t>
+      </w:r>
+      <w:r>
+        <w:rPr>
+          <w:i/>
+        </w:rPr>
+        <w:t xml:space="preserve"> </w:t>
+      </w:r>
+      <w:r>
+        <w:rPr>
+          <w:i/>
+          <w:lang w:val="en-US"/>
+        </w:rPr>
+        <w:t>Layer</w:t>
+      </w:r>
+      <w:r>
+        <w:rPr>
+          <w:i/>
+        </w:rPr>
+        <w:t xml:space="preserve">-а и създават </w:t>
+      </w:r>
+      <w:r>
+        <w:rPr>
+          <w:i/>
+          <w:lang w:val="en-US"/>
+        </w:rPr>
+        <w:t>REST</w:t>
+      </w:r>
+      <w:r>
+        <w:rPr>
+          <w:i/>
+        </w:rPr>
+        <w:t xml:space="preserve"> </w:t>
+      </w:r>
+      <w:r>
+        <w:rPr>
+          <w:i/>
+          <w:lang w:val="en-US"/>
+        </w:rPr>
+        <w:t>API</w:t>
+      </w:r>
+      <w:r>
+        <w:rPr>
+          <w:i/>
+        </w:rPr>
+        <w:t xml:space="preserve"> за комуникация с други приложения или клиенти. </w:t>
+      </w:r>
+      <w:r>
+        <w:rPr>
+          <w:i/>
+          <w:lang w:val="en-US"/>
+        </w:rPr>
+        <w:t>Service Layer</w:t>
+      </w:r>
+      <w:r>
+        <w:rPr>
+          <w:i/>
+        </w:rPr>
+        <w:t xml:space="preserve">-ът използв Data Access Layer, който използва </w:t>
+      </w:r>
+      <w:r>
+        <w:rPr>
+          <w:i/>
+          <w:lang w:val="en-US"/>
+        </w:rPr>
+        <w:t>Repository and Unit of Work Pattern за комуникация с базата данни.</w:t>
+      </w:r>
+    </w:p>
+    <w:p>
+      <w:pPr>
+        <w:rPr>
+          <w:i/>
+        </w:rPr>
+      </w:pPr>
+      <w:r>
+        <w:rPr>
+          <w:i/>
+        </w:rPr>
+        <w:t xml:space="preserve">Клиентското приложение е разделено на отделни </w:t>
+      </w:r>
+      <w:r>
+        <w:rPr>
+          <w:i/>
+          <w:lang w:val="en-US"/>
+        </w:rPr>
+        <w:t>domain</w:t>
+      </w:r>
+      <w:r>
+        <w:rPr>
+          <w:i/>
+          <w:lang w:val="ru-RU"/>
+        </w:rPr>
+        <w:t>-</w:t>
+      </w:r>
+      <w:r>
+        <w:rPr>
+          <w:i/>
+        </w:rPr>
+        <w:t xml:space="preserve">и (модули), водейки се от концепциите в </w:t>
+      </w:r>
+      <w:r>
+        <w:rPr>
+          <w:i/>
+          <w:lang w:val="en-US"/>
+        </w:rPr>
+        <w:t>Domain</w:t>
+      </w:r>
+      <w:r>
+        <w:rPr>
+          <w:i/>
+          <w:lang w:val="ru-RU"/>
+        </w:rPr>
+        <w:t xml:space="preserve"> </w:t>
+      </w:r>
+      <w:r>
+        <w:rPr>
+          <w:i/>
+          <w:lang w:val="en-US"/>
+        </w:rPr>
+        <w:t>Driven</w:t>
+      </w:r>
+      <w:r>
+        <w:rPr>
+          <w:i/>
+          <w:lang w:val="ru-RU"/>
+        </w:rPr>
+        <w:t xml:space="preserve"> </w:t>
+      </w:r>
+      <w:r>
+        <w:rPr>
+          <w:i/>
+          <w:lang w:val="en-US"/>
+        </w:rPr>
+        <w:t>Design</w:t>
+      </w:r>
+      <w:r>
+        <w:rPr>
+          <w:i/>
+          <w:lang w:val="ru-RU"/>
+        </w:rPr>
+        <w:t xml:space="preserve">. </w:t>
+      </w:r>
+      <w:r>
+        <w:rPr>
+          <w:i/>
+        </w:rPr>
+        <w:t xml:space="preserve">Всеки отделен модул отговаря за конкретно </w:t>
+      </w:r>
+      <w:r>
+        <w:rPr>
+          <w:i/>
+          <w:lang w:val="en-US"/>
+        </w:rPr>
+        <w:t>entity</w:t>
+      </w:r>
+      <w:r>
+        <w:rPr>
+          <w:i/>
+          <w:lang w:val="ru-RU"/>
+        </w:rPr>
+        <w:t xml:space="preserve"> в приложението (например </w:t>
+      </w:r>
+      <w:r>
+        <w:rPr>
+          <w:i/>
+          <w:lang w:val="en-US"/>
+        </w:rPr>
+        <w:t>message</w:t>
+      </w:r>
+      <w:r>
+        <w:rPr>
+          <w:i/>
+          <w:lang w:val="ru-RU"/>
+        </w:rPr>
+        <w:t xml:space="preserve">, </w:t>
+      </w:r>
+      <w:r>
+        <w:rPr>
+          <w:i/>
+          <w:lang w:val="en-US"/>
+        </w:rPr>
+        <w:t>notification</w:t>
+      </w:r>
+      <w:r>
+        <w:rPr>
+          <w:i/>
+          <w:lang w:val="ru-RU"/>
+        </w:rPr>
+        <w:t xml:space="preserve">, </w:t>
+      </w:r>
+      <w:r>
+        <w:rPr>
+          <w:i/>
+          <w:lang w:val="en-US"/>
+        </w:rPr>
+        <w:t>group</w:t>
+      </w:r>
+      <w:r>
+        <w:rPr>
+          <w:i/>
+          <w:lang w:val="ru-RU"/>
+        </w:rPr>
+        <w:t xml:space="preserve">, </w:t>
+      </w:r>
+      <w:r>
+        <w:rPr>
+          <w:i/>
+          <w:lang w:val="en-US"/>
+        </w:rPr>
+        <w:t>user</w:t>
+      </w:r>
+      <w:r>
+        <w:rPr>
+          <w:i/>
+          <w:lang w:val="ru-RU"/>
+        </w:rPr>
+        <w:t xml:space="preserve"> </w:t>
+      </w:r>
+      <w:r>
+        <w:rPr>
+          <w:i/>
+        </w:rPr>
+        <w:t>и т.н).</w:t>
+      </w:r>
+    </w:p>
+    <w:p>
+      <w:pPr>
+        <w:rPr>
+          <w:i/>
+        </w:rPr>
+      </w:pPr>
+      <w:r>
+        <w:rPr>
+          <w:i/>
+        </w:rPr>
+        <w:t xml:space="preserve">Чат сървъра използва </w:t>
+      </w:r>
+      <w:r>
+        <w:rPr>
+          <w:i/>
+          <w:lang w:val="en-US"/>
+        </w:rPr>
+        <w:t>MVC</w:t>
+      </w:r>
+      <w:r>
+        <w:rPr>
+          <w:i/>
+        </w:rPr>
+        <w:t xml:space="preserve"> </w:t>
+      </w:r>
+      <w:r>
+        <w:rPr>
+          <w:i/>
+        </w:rPr>
+        <w:t xml:space="preserve">архитекрура и </w:t>
+      </w:r>
+      <w:r>
+        <w:rPr>
+          <w:i/>
+          <w:lang w:val="en-US"/>
+        </w:rPr>
+        <w:t>Object</w:t>
+      </w:r>
+      <w:r>
+        <w:rPr>
+          <w:i/>
+        </w:rPr>
+        <w:t xml:space="preserve"> </w:t>
+      </w:r>
+      <w:r>
+        <w:rPr>
+          <w:i/>
+          <w:lang w:val="en-US"/>
+        </w:rPr>
+        <w:t>Relational</w:t>
+      </w:r>
+      <w:r>
+        <w:rPr>
+          <w:i/>
+        </w:rPr>
+        <w:t xml:space="preserve"> </w:t>
+      </w:r>
+      <w:r>
+        <w:rPr>
+          <w:i/>
+          <w:lang w:val="en-US"/>
+        </w:rPr>
+        <w:t>Mapper</w:t>
+      </w:r>
+      <w:r>
+        <w:rPr>
+          <w:i/>
+        </w:rPr>
+        <w:t xml:space="preserve"> (</w:t>
+      </w:r>
+      <w:r>
+        <w:rPr>
+          <w:i/>
+          <w:lang w:val="en-US"/>
+        </w:rPr>
+        <w:t>ORM</w:t>
+      </w:r>
+      <w:r>
+        <w:rPr>
+          <w:i/>
+        </w:rPr>
+        <w:t xml:space="preserve">) </w:t>
+      </w:r>
+      <w:r>
+        <w:rPr>
+          <w:i/>
+        </w:rPr>
+        <w:t xml:space="preserve">за комуникация с базата данни. Библиотеката </w:t>
+      </w:r>
+      <w:r>
+        <w:rPr>
+          <w:i/>
+          <w:lang w:val="en-US"/>
+        </w:rPr>
+        <w:t>socket</w:t>
       </w:r>
       <w:r>
         <w:rPr>
@@ -2451,30 +2776,88 @@
         </w:rPr>
         <w:t>.</w:t>
       </w:r>
-    </w:p>
-    <w:p>
-      <w:pPr>
-        <w:rPr>
-          <w:i/>
-        </w:rPr>
-      </w:pPr>
-      <w:r>
-        <w:rPr>
-          <w:i/>
-        </w:rPr>
-        <w:t xml:space="preserve">Тази </w:t>
-      </w:r>
-      <w:r>
-        <w:rPr>
-          <w:i/>
-        </w:rPr>
-        <w:t>секция</w:t>
-      </w:r>
-      <w:r>
-        <w:rPr>
-          <w:i/>
-        </w:rPr>
-        <w:t xml:space="preserve"> може да се структурира от гледна точка на модулите на системата или въз основа на реализираните класове и интерфейси.</w:t>
+      <w:r>
+        <w:rPr>
+          <w:i/>
+          <w:lang w:val="en-US"/>
+        </w:rPr>
+        <w:t>io</w:t>
+      </w:r>
+      <w:r>
+        <w:rPr>
+          <w:i/>
+        </w:rPr>
+        <w:t xml:space="preserve"> </w:t>
+      </w:r>
+      <w:r>
+        <w:rPr>
+          <w:i/>
+        </w:rPr>
+        <w:t xml:space="preserve">се използва за комуникацията през </w:t>
+      </w:r>
+      <w:r>
+        <w:rPr>
+          <w:i/>
+          <w:lang w:val="en-US"/>
+        </w:rPr>
+        <w:t>Web</w:t>
+      </w:r>
+      <w:r>
+        <w:rPr>
+          <w:i/>
+        </w:rPr>
+        <w:t xml:space="preserve"> </w:t>
+      </w:r>
+      <w:r>
+        <w:rPr>
+          <w:i/>
+          <w:lang w:val="en-US"/>
+        </w:rPr>
+        <w:t>Sockets</w:t>
+      </w:r>
+      <w:r>
+        <w:rPr>
+          <w:i/>
+        </w:rPr>
+        <w:t xml:space="preserve"> </w:t>
+      </w:r>
+      <w:r>
+        <w:rPr>
+          <w:i/>
+        </w:rPr>
+        <w:t xml:space="preserve">и </w:t>
+      </w:r>
+      <w:r>
+        <w:rPr>
+          <w:i/>
+          <w:lang w:val="en-US"/>
+        </w:rPr>
+        <w:t>REST</w:t>
+      </w:r>
+      <w:r>
+        <w:rPr>
+          <w:i/>
+        </w:rPr>
+        <w:t xml:space="preserve"> </w:t>
+      </w:r>
+      <w:r>
+        <w:rPr>
+          <w:i/>
+          <w:lang w:val="en-US"/>
+        </w:rPr>
+        <w:t>API</w:t>
+      </w:r>
+      <w:r>
+        <w:rPr>
+          <w:i/>
+        </w:rPr>
+        <w:t xml:space="preserve">, </w:t>
+      </w:r>
+      <w:r>
+        <w:rPr>
+          <w:i/>
+        </w:rPr>
+        <w:t>което зарежда всичките съобщения за дадена група.</w:t>
       </w:r>
     </w:p>
     <w:p>
@@ -2498,7 +2881,7 @@
       <w:pPr>
         <w:pStyle w:val="Heading1"/>
       </w:pPr>
-      <w:bookmarkStart w:id="8" w:name="_Toc534969712"/>
+      <w:bookmarkStart w:id="8" w:name="_Toc534970191"/>
       <w:r>
         <w:lastRenderedPageBreak/>
         <w:t>Реализация на потребителския интерфейс</w:t>
@@ -2515,8 +2898,406 @@
         <w:rPr>
           <w:i/>
         </w:rPr>
-        <w:t>Опишете реализираните елементи на потребителския интерфейс. Приложете примерни екранни форми.</w:t>
-      </w:r>
+        <w:t xml:space="preserve">Потребителският интерфейс представлява клиентско </w:t>
+      </w:r>
+      <w:r>
+        <w:rPr>
+          <w:i/>
+          <w:lang w:val="en-US"/>
+        </w:rPr>
+        <w:t>Single</w:t>
+      </w:r>
+      <w:r>
+        <w:rPr>
+          <w:i/>
+          <w:lang w:val="ru-RU"/>
+        </w:rPr>
+        <w:t xml:space="preserve"> </w:t>
+      </w:r>
+      <w:r>
+        <w:rPr>
+          <w:i/>
+          <w:lang w:val="en-US"/>
+        </w:rPr>
+        <w:t>Page</w:t>
+      </w:r>
+      <w:r>
+        <w:rPr>
+          <w:i/>
+          <w:lang w:val="ru-RU"/>
+        </w:rPr>
+        <w:t xml:space="preserve"> </w:t>
+      </w:r>
+      <w:r>
+        <w:rPr>
+          <w:i/>
+          <w:lang w:val="en-US"/>
+        </w:rPr>
+        <w:t>Application</w:t>
+      </w:r>
+      <w:r>
+        <w:rPr>
+          <w:i/>
+          <w:lang w:val="ru-RU"/>
+        </w:rPr>
+        <w:t xml:space="preserve">, </w:t>
+      </w:r>
+      <w:r>
+        <w:rPr>
+          <w:i/>
+        </w:rPr>
+        <w:t xml:space="preserve">реализиране с помощта на </w:t>
+      </w:r>
+      <w:r>
+        <w:rPr>
+          <w:i/>
+          <w:lang w:val="en-US"/>
+        </w:rPr>
+        <w:t>React</w:t>
+      </w:r>
+      <w:r>
+        <w:rPr>
+          <w:i/>
+          <w:lang w:val="ru-RU"/>
+        </w:rPr>
+        <w:t>.</w:t>
+      </w:r>
+      <w:r>
+        <w:rPr>
+          <w:i/>
+          <w:lang w:val="en-US"/>
+        </w:rPr>
+        <w:t>js</w:t>
+      </w:r>
+      <w:r>
+        <w:rPr>
+          <w:i/>
+          <w:lang w:val="ru-RU"/>
+        </w:rPr>
+        <w:t xml:space="preserve"> </w:t>
+      </w:r>
+      <w:r>
+        <w:rPr>
+          <w:i/>
+        </w:rPr>
+        <w:t xml:space="preserve">и </w:t>
+      </w:r>
+      <w:r>
+        <w:rPr>
+          <w:i/>
+          <w:lang w:val="en-US"/>
+        </w:rPr>
+        <w:t>Redux</w:t>
+      </w:r>
+      <w:r>
+        <w:rPr>
+          <w:i/>
+        </w:rPr>
+        <w:t xml:space="preserve">. Има основна структура на </w:t>
+      </w:r>
+      <w:r>
+        <w:rPr>
+          <w:i/>
+          <w:lang w:val="en-US"/>
+        </w:rPr>
+        <w:t>html</w:t>
+      </w:r>
+      <w:r>
+        <w:rPr>
+          <w:i/>
+        </w:rPr>
+        <w:t xml:space="preserve"> документа, и всеки един компонент (изглед) се рендерира на определена част от екрана.</w:t>
+      </w:r>
+    </w:p>
+    <w:p>
+      <w:pPr>
+        <w:rPr>
+          <w:i/>
+        </w:rPr>
+      </w:pPr>
+      <w:r>
+        <w:rPr>
+          <w:noProof/>
+          <w:lang w:eastAsia="bg-BG"/>
+        </w:rPr>
+        <w:drawing>
+          <wp:inline distT="0" distB="0" distL="0" distR="0" wp14:anchorId="5FAFE50F" wp14:editId="1220F198">
+            <wp:extent cx="5760720" cy="2261235"/>
+            <wp:effectExtent l="0" t="0" r="0" b="0"/>
+            <wp:docPr id="4" name="Picture 4"/>
+            <wp:cNvGraphicFramePr>
+              <a:graphicFrameLocks xmlns:a="http://schemas.openxmlformats.org/drawingml/2006/main" noChangeAspect="1"/>
+            </wp:cNvGraphicFramePr>
+            <a:graphic xmlns:a="http://schemas.openxmlformats.org/drawingml/2006/main">
+              <a:graphicData uri="http://schemas.openxmlformats.org/drawingml/2006/picture">
+                <pic:pic xmlns:pic="http://schemas.openxmlformats.org/drawingml/2006/picture">
+                  <pic:nvPicPr>
+                    <pic:cNvPr id="1" name=""/>
+                    <pic:cNvPicPr/>
+                  </pic:nvPicPr>
+                  <pic:blipFill>
+                    <a:blip r:embed="rId13"/>
+                    <a:stretch>
+                      <a:fillRect/>
+                    </a:stretch>
+                  </pic:blipFill>
+                  <pic:spPr>
+                    <a:xfrm>
+                      <a:off x="0" y="0"/>
+                      <a:ext cx="5760720" cy="2261235"/>
+                    </a:xfrm>
+                    <a:prstGeom prst="rect">
+                      <a:avLst/>
+                    </a:prstGeom>
+                  </pic:spPr>
+                </pic:pic>
+              </a:graphicData>
+            </a:graphic>
+          </wp:inline>
+        </w:drawing>
+      </w:r>
+      <w:r>
+        <w:rPr>
+          <w:i/>
+        </w:rPr>
+        <w:t>Екран за вписване в системата</w:t>
+      </w:r>
+    </w:p>
+    <w:p>
+      <w:pPr>
+        <w:rPr>
+          <w:i/>
+          <w:lang w:val="en-US"/>
+        </w:rPr>
+      </w:pPr>
+      <w:r>
+        <w:rPr>
+          <w:noProof/>
+          <w:lang w:eastAsia="bg-BG"/>
+        </w:rPr>
+        <w:drawing>
+          <wp:inline distT="0" distB="0" distL="0" distR="0" wp14:anchorId="018E6568" wp14:editId="3F061505">
+            <wp:extent cx="5760720" cy="2364740"/>
+            <wp:effectExtent l="0" t="0" r="0" b="0"/>
+            <wp:docPr id="5" name="Picture 5"/>
+            <wp:cNvGraphicFramePr>
+              <a:graphicFrameLocks xmlns:a="http://schemas.openxmlformats.org/drawingml/2006/main" noChangeAspect="1"/>
+            </wp:cNvGraphicFramePr>
+            <a:graphic xmlns:a="http://schemas.openxmlformats.org/drawingml/2006/main">
+              <a:graphicData uri="http://schemas.openxmlformats.org/drawingml/2006/picture">
+                <pic:pic xmlns:pic="http://schemas.openxmlformats.org/drawingml/2006/picture">
+                  <pic:nvPicPr>
+                    <pic:cNvPr id="1" name=""/>
+                    <pic:cNvPicPr/>
+                  </pic:nvPicPr>
+                  <pic:blipFill>
+                    <a:blip r:embed="rId14"/>
+                    <a:stretch>
+                      <a:fillRect/>
+                    </a:stretch>
+                  </pic:blipFill>
+                  <pic:spPr>
+                    <a:xfrm>
+                      <a:off x="0" y="0"/>
+                      <a:ext cx="5760720" cy="2364740"/>
+                    </a:xfrm>
+                    <a:prstGeom prst="rect">
+                      <a:avLst/>
+                    </a:prstGeom>
+                  </pic:spPr>
+                </pic:pic>
+              </a:graphicData>
+            </a:graphic>
+          </wp:inline>
+        </w:drawing>
+      </w:r>
+      <w:r>
+        <w:rPr>
+          <w:i/>
+        </w:rPr>
+        <w:t>Основен екран след вписване на потребител, в който са показани всичките му групи, както и бутон за създаване на нова група.</w:t>
+      </w:r>
+    </w:p>
+    <w:p>
+      <w:pPr>
+        <w:rPr>
+          <w:i/>
+        </w:rPr>
+      </w:pPr>
+      <w:r>
+        <w:rPr>
+          <w:noProof/>
+          <w:lang w:eastAsia="bg-BG"/>
+        </w:rPr>
+        <w:lastRenderedPageBreak/>
+        <w:drawing>
+          <wp:inline distT="0" distB="0" distL="0" distR="0" wp14:anchorId="3EA3297B" wp14:editId="29ACF968">
+            <wp:extent cx="5760720" cy="2169795"/>
+            <wp:effectExtent l="0" t="0" r="0" b="0"/>
+            <wp:docPr id="6" name="Picture 6"/>
+            <wp:cNvGraphicFramePr>
+              <a:graphicFrameLocks xmlns:a="http://schemas.openxmlformats.org/drawingml/2006/main" noChangeAspect="1"/>
+            </wp:cNvGraphicFramePr>
+            <a:graphic xmlns:a="http://schemas.openxmlformats.org/drawingml/2006/main">
+              <a:graphicData uri="http://schemas.openxmlformats.org/drawingml/2006/picture">
+                <pic:pic xmlns:pic="http://schemas.openxmlformats.org/drawingml/2006/picture">
+                  <pic:nvPicPr>
+                    <pic:cNvPr id="1" name=""/>
+                    <pic:cNvPicPr/>
+                  </pic:nvPicPr>
+                  <pic:blipFill>
+                    <a:blip r:embed="rId15"/>
+                    <a:stretch>
+                      <a:fillRect/>
+                    </a:stretch>
+                  </pic:blipFill>
+                  <pic:spPr>
+                    <a:xfrm>
+                      <a:off x="0" y="0"/>
+                      <a:ext cx="5760720" cy="2169795"/>
+                    </a:xfrm>
+                    <a:prstGeom prst="rect">
+                      <a:avLst/>
+                    </a:prstGeom>
+                  </pic:spPr>
+                </pic:pic>
+              </a:graphicData>
+            </a:graphic>
+          </wp:inline>
+        </w:drawing>
+      </w:r>
+      <w:r>
+        <w:rPr>
+          <w:i/>
+        </w:rPr>
+        <w:t>Екран със всички неотговорени покани</w:t>
+      </w:r>
+    </w:p>
+    <w:p>
+      <w:pPr>
+        <w:rPr>
+          <w:i/>
+        </w:rPr>
+      </w:pPr>
+      <w:r>
+        <w:rPr>
+          <w:noProof/>
+          <w:lang w:eastAsia="bg-BG"/>
+        </w:rPr>
+        <w:drawing>
+          <wp:inline distT="0" distB="0" distL="0" distR="0" wp14:anchorId="36A3FAF5" wp14:editId="2C6FA015">
+            <wp:extent cx="5760720" cy="4589780"/>
+            <wp:effectExtent l="0" t="0" r="0" b="0"/>
+            <wp:docPr id="7" name="Picture 7"/>
+            <wp:cNvGraphicFramePr>
+              <a:graphicFrameLocks xmlns:a="http://schemas.openxmlformats.org/drawingml/2006/main" noChangeAspect="1"/>
+            </wp:cNvGraphicFramePr>
+            <a:graphic xmlns:a="http://schemas.openxmlformats.org/drawingml/2006/main">
+              <a:graphicData uri="http://schemas.openxmlformats.org/drawingml/2006/picture">
+                <pic:pic xmlns:pic="http://schemas.openxmlformats.org/drawingml/2006/picture">
+                  <pic:nvPicPr>
+                    <pic:cNvPr id="1" name=""/>
+                    <pic:cNvPicPr/>
+                  </pic:nvPicPr>
+                  <pic:blipFill>
+                    <a:blip r:embed="rId16"/>
+                    <a:stretch>
+                      <a:fillRect/>
+                    </a:stretch>
+                  </pic:blipFill>
+                  <pic:spPr>
+                    <a:xfrm>
+                      <a:off x="0" y="0"/>
+                      <a:ext cx="5760720" cy="4589780"/>
+                    </a:xfrm>
+                    <a:prstGeom prst="rect">
+                      <a:avLst/>
+                    </a:prstGeom>
+                  </pic:spPr>
+                </pic:pic>
+              </a:graphicData>
+            </a:graphic>
+          </wp:inline>
+        </w:drawing>
+      </w:r>
+    </w:p>
+    <w:p>
+      <w:pPr>
+        <w:rPr>
+          <w:i/>
+        </w:rPr>
+      </w:pPr>
+      <w:r>
+        <w:rPr>
+          <w:i/>
+        </w:rPr>
+        <w:t>Основен изглед на група, когато текущият потребител е създател на групата. Може да изпраща покани за нов потребител, да разпредели подаръците, да премахва потребител от групата и да вижда и пише в чата.</w:t>
+      </w:r>
+    </w:p>
+    <w:p>
+      <w:pPr>
+        <w:rPr>
+          <w:i/>
+        </w:rPr>
+      </w:pPr>
+      <w:r>
+        <w:rPr>
+          <w:noProof/>
+          <w:lang w:eastAsia="bg-BG"/>
+        </w:rPr>
+        <w:lastRenderedPageBreak/>
+        <w:drawing>
+          <wp:inline distT="0" distB="0" distL="0" distR="0" wp14:anchorId="042849E4" wp14:editId="6A30A376">
+            <wp:extent cx="5760720" cy="2050415"/>
+            <wp:effectExtent l="0" t="0" r="0" b="0"/>
+            <wp:docPr id="8" name="Picture 8"/>
+            <wp:cNvGraphicFramePr>
+              <a:graphicFrameLocks xmlns:a="http://schemas.openxmlformats.org/drawingml/2006/main" noChangeAspect="1"/>
+            </wp:cNvGraphicFramePr>
+            <a:graphic xmlns:a="http://schemas.openxmlformats.org/drawingml/2006/main">
+              <a:graphicData uri="http://schemas.openxmlformats.org/drawingml/2006/picture">
+                <pic:pic xmlns:pic="http://schemas.openxmlformats.org/drawingml/2006/picture">
+                  <pic:nvPicPr>
+                    <pic:cNvPr id="1" name=""/>
+                    <pic:cNvPicPr/>
+                  </pic:nvPicPr>
+                  <pic:blipFill>
+                    <a:blip r:embed="rId17"/>
+                    <a:stretch>
+                      <a:fillRect/>
+                    </a:stretch>
+                  </pic:blipFill>
+                  <pic:spPr>
+                    <a:xfrm>
+                      <a:off x="0" y="0"/>
+                      <a:ext cx="5760720" cy="2050415"/>
+                    </a:xfrm>
+                    <a:prstGeom prst="rect">
+                      <a:avLst/>
+                    </a:prstGeom>
+                  </pic:spPr>
+                </pic:pic>
+              </a:graphicData>
+            </a:graphic>
+          </wp:inline>
+        </w:drawing>
+      </w:r>
+      <w:r>
+        <w:rPr>
+          <w:i/>
+        </w:rPr>
+        <w:t>Излгед на затворена група, след разпределение на подаръците</w:t>
+      </w:r>
+      <w:bookmarkStart w:id="9" w:name="_GoBack"/>
+      <w:bookmarkEnd w:id="9"/>
+    </w:p>
+    <w:p>
+      <w:pPr>
+        <w:rPr>
+          <w:i/>
+          <w:lang w:val="ru-RU"/>
+        </w:rPr>
+      </w:pPr>
     </w:p>
     <w:p/>
     <w:p>
@@ -2533,12 +3314,12 @@
       <w:pPr>
         <w:pStyle w:val="Heading1"/>
       </w:pPr>
-      <w:bookmarkStart w:id="9" w:name="_Toc534969713"/>
+      <w:bookmarkStart w:id="10" w:name="_Toc534970192"/>
       <w:r>
         <w:lastRenderedPageBreak/>
         <w:t>Внедряване на системата</w:t>
       </w:r>
-      <w:bookmarkEnd w:id="9"/>
+      <w:bookmarkEnd w:id="10"/>
     </w:p>
     <w:p>
       <w:pPr>
@@ -3136,36 +3917,57 @@
         </w:numPr>
         <w:jc w:val="left"/>
         <w:rPr>
+          <w:i/>
+        </w:rPr>
+      </w:pPr>
+      <w:r>
+        <w:rPr>
+          <w:i/>
+        </w:rPr>
+        <w:t xml:space="preserve">Изпълнява се командата </w:t>
+      </w:r>
+      <w:r>
+        <w:rPr>
           <w:b/>
-        </w:rPr>
-      </w:pPr>
-      <w:r>
-        <w:rPr>
-          <w:i/>
-        </w:rPr>
-        <w:t xml:space="preserve">Изпълнява се командата </w:t>
-      </w:r>
-    </w:p>
-    <w:p>
-      <w:pPr>
-        <w:pStyle w:val="ListParagraph"/>
-        <w:jc w:val="left"/>
-        <w:rPr>
-          <w:i/>
-        </w:rPr>
-      </w:pPr>
+          <w:i/>
+          <w:lang w:val="en-US"/>
+        </w:rPr>
+        <w:t>dotnet</w:t>
+      </w:r>
       <w:r>
         <w:rPr>
           <w:b/>
           <w:i/>
-          <w:lang w:val="en-US"/>
-        </w:rPr>
-        <w:t>dotnet</w:t>
+        </w:rPr>
+        <w:t xml:space="preserve"> </w:t>
       </w:r>
       <w:r>
         <w:rPr>
           <w:b/>
           <w:i/>
+          <w:lang w:val="en-US"/>
+        </w:rPr>
+        <w:t>run</w:t>
+      </w:r>
+      <w:r>
+        <w:rPr>
+          <w:b/>
+          <w:i/>
+        </w:rPr>
+        <w:t xml:space="preserve"> --</w:t>
+      </w:r>
+      <w:r>
+        <w:rPr>
+          <w:b/>
+          <w:i/>
+          <w:lang w:val="en-US"/>
+        </w:rPr>
+        <w:t>project</w:t>
+      </w:r>
+      <w:r>
+        <w:rPr>
+          <w:b/>
+          <w:i/>
         </w:rPr>
         <w:t xml:space="preserve"> </w:t>
       </w:r>
@@ -3175,144 +3977,45 @@
           <w:i/>
           <w:lang w:val="en-US"/>
         </w:rPr>
-        <w:t>run</w:t>
+        <w:t>SecretSanta</w:t>
       </w:r>
       <w:r>
         <w:rPr>
           <w:b/>
           <w:i/>
         </w:rPr>
+        <w:t>.</w:t>
+      </w:r>
+      <w:r>
+        <w:rPr>
+          <w:b/>
+          <w:i/>
+          <w:lang w:val="en-US"/>
+        </w:rPr>
+        <w:t>Web</w:t>
+      </w:r>
+      <w:r>
+        <w:rPr>
+          <w:b/>
+          <w:i/>
+        </w:rPr>
+        <w:t>.</w:t>
+      </w:r>
+      <w:r>
+        <w:rPr>
+          <w:b/>
+          <w:i/>
+          <w:lang w:val="en-US"/>
+        </w:rPr>
+        <w:t>csproj</w:t>
+      </w:r>
+      <w:r>
+        <w:rPr>
+          <w:b/>
+          <w:i/>
+        </w:rPr>
         <w:t xml:space="preserve"> </w:t>
       </w:r>
-      <w:r>
-        <w:rPr>
-          <w:b/>
-          <w:i/>
-          <w:lang w:val="en-US"/>
-        </w:rPr>
-        <w:t>SecretSanta</w:t>
-      </w:r>
-      <w:r>
-        <w:rPr>
-          <w:b/>
-          <w:i/>
-        </w:rPr>
-        <w:t>.</w:t>
-      </w:r>
-      <w:r>
-        <w:rPr>
-          <w:b/>
-          <w:i/>
-          <w:lang w:val="en-US"/>
-        </w:rPr>
-        <w:t>Web</w:t>
-      </w:r>
-      <w:r>
-        <w:rPr>
-          <w:b/>
-          <w:i/>
-        </w:rPr>
-        <w:t>\</w:t>
-      </w:r>
-      <w:r>
-        <w:rPr>
-          <w:b/>
-          <w:i/>
-          <w:lang w:val="en-US"/>
-        </w:rPr>
-        <w:t>bin</w:t>
-      </w:r>
-      <w:r>
-        <w:rPr>
-          <w:b/>
-          <w:i/>
-        </w:rPr>
-        <w:t>\</w:t>
-      </w:r>
-      <w:r>
-        <w:rPr>
-          <w:b/>
-          <w:i/>
-          <w:lang w:val="en-US"/>
-        </w:rPr>
-        <w:t>Debug</w:t>
-      </w:r>
-      <w:r>
-        <w:rPr>
-          <w:b/>
-          <w:i/>
-        </w:rPr>
-        <w:t>\</w:t>
-      </w:r>
-      <w:r>
-        <w:rPr>
-          <w:b/>
-          <w:i/>
-          <w:lang w:val="en-US"/>
-        </w:rPr>
-        <w:t>netcoreapp</w:t>
-      </w:r>
-      <w:r>
-        <w:rPr>
-          <w:b/>
-          <w:i/>
-        </w:rPr>
-        <w:t>2.0\</w:t>
-      </w:r>
-      <w:r>
-        <w:rPr>
-          <w:b/>
-          <w:i/>
-          <w:lang w:val="en-US"/>
-        </w:rPr>
-        <w:t>SecretSanta</w:t>
-      </w:r>
-      <w:r>
-        <w:rPr>
-          <w:b/>
-          <w:i/>
-        </w:rPr>
-        <w:t>.</w:t>
-      </w:r>
-      <w:r>
-        <w:rPr>
-          <w:b/>
-          <w:i/>
-          <w:lang w:val="en-US"/>
-        </w:rPr>
-        <w:t>Web</w:t>
-      </w:r>
-      <w:r>
-        <w:rPr>
-          <w:b/>
-          <w:i/>
-        </w:rPr>
-        <w:t>.</w:t>
-      </w:r>
-      <w:r>
-        <w:rPr>
-          <w:b/>
-          <w:i/>
-          <w:lang w:val="en-US"/>
-        </w:rPr>
-        <w:t>dll</w:t>
-      </w:r>
-      <w:r>
-        <w:rPr>
-          <w:b/>
-          <w:i/>
-        </w:rPr>
-        <w:t xml:space="preserve"> </w:t>
-      </w:r>
-    </w:p>
-    <w:p>
-      <w:pPr>
-        <w:pStyle w:val="ListParagraph"/>
-        <w:jc w:val="left"/>
-        <w:rPr>
-          <w:i/>
-        </w:rPr>
-      </w:pPr>
       <w:r>
         <w:rPr>
           <w:i/>
@@ -3506,50 +4209,12 @@
         </w:rPr>
       </w:pPr>
     </w:p>
-    <w:p>
-      <w:pPr>
-        <w:pStyle w:val="ListParagraph"/>
-        <w:numPr>
-          <w:ilvl w:val="0"/>
-          <w:numId w:val="6"/>
-        </w:numPr>
-        <w:jc w:val="left"/>
-        <w:rPr>
-          <w:b/>
-        </w:rPr>
-        <w:sectPr>
-          <w:pgSz w:w="11906" w:h="16838"/>
-          <w:pgMar w:top="1417" w:right="1417" w:bottom="1417" w:left="1417" w:header="708" w:footer="708" w:gutter="0"/>
-          <w:cols w:space="708"/>
-          <w:docGrid w:linePitch="360"/>
-        </w:sectPr>
-      </w:pPr>
-    </w:p>
-    <w:p>
-      <w:pPr>
-        <w:pStyle w:val="Heading1"/>
-      </w:pPr>
-      <w:bookmarkStart w:id="10" w:name="_Toc534969714"/>
-      <w:r>
-        <w:lastRenderedPageBreak/>
-        <w:t>Разпределение на дейностите по реализацията</w:t>
-      </w:r>
-      <w:bookmarkEnd w:id="10"/>
-    </w:p>
-    <w:p>
-      <w:r>
-        <w:t>Архитектурата, дизайна</w:t>
-      </w:r>
-      <w:r>
-        <w:t>, реализацията и внедряването на системата са извършени от Иван Младенов (ф.н 61950)</w:t>
-      </w:r>
-    </w:p>
     <w:p/>
     <w:p>
       <w:pPr>
         <w:rPr>
           <w:i/>
-          <w:lang w:val="en-US"/>
+          <w:lang w:val="ru-RU"/>
         </w:rPr>
       </w:pPr>
     </w:p>
@@ -3634,7 +4299,7 @@
           <w:rPr>
             <w:noProof/>
           </w:rPr>
-          <w:t>5</w:t>
+          <w:t>9</w:t>
         </w:r>
         <w:r>
           <w:rPr>
@@ -5853,7 +6518,7 @@
 </file>
 
 <file path=customXml/itemProps1.xml><?xml version="1.0" encoding="utf-8"?>
-<ds:datastoreItem xmlns:ds="http://schemas.openxmlformats.org/officeDocument/2006/customXml" ds:itemID="{D6FE01EB-F625-4178-9F58-BC27EFF26342}">
+<ds:datastoreItem xmlns:ds="http://schemas.openxmlformats.org/officeDocument/2006/customXml" ds:itemID="{55B10082-443F-411D-AF65-F9A667A0D952}">
   <ds:schemaRefs>
     <ds:schemaRef ds:uri="http://schemas.openxmlformats.org/officeDocument/2006/bibliography"/>
   </ds:schemaRefs>

</xml_diff>